<commit_message>
koneksi Permohonan ST & SK Penilai dengan Database User
</commit_message>
<xml_diff>
--- a/public/docxTemplate/PermohonanSK-STPenilai.docx
+++ b/public/docxTemplate/PermohonanSK-STPenilai.docx
@@ -783,25 +783,7 @@
         <w:rPr>
           <w:rFonts w:ascii="Arial" w:eastAsia="Arial" w:hAnsi="Arial" w:cs="Arial"/>
         </w:rPr>
-        <w:t>guna memperoleh nilai wajar</w:t>
-      </w:r>
-      <w:r>
-        <w:rPr>
-          <w:rFonts w:ascii="Arial" w:eastAsia="Arial" w:hAnsi="Arial" w:cs="Arial"/>
-        </w:rPr>
-        <w:t xml:space="preserve"> </w:t>
-      </w:r>
-      <w:r>
-        <w:rPr>
-          <w:rFonts w:ascii="Arial" w:eastAsia="Arial" w:hAnsi="Arial" w:cs="Arial"/>
-        </w:rPr>
-        <w:t>terkini dalam rangka pemindahtanganan (penjualan)</w:t>
-      </w:r>
-      <w:r>
-        <w:rPr>
-          <w:rFonts w:ascii="Arial" w:eastAsia="Arial" w:hAnsi="Arial" w:cs="Arial"/>
-        </w:rPr>
-        <w:t>.</w:t>
+        <w:t>guna memperoleh nilai wajar terkini dalam rangka pemindahtanganan (penjualan).</w:t>
       </w:r>
     </w:p>
     <w:p>
@@ -926,13 +908,7 @@
         <w:rPr>
           <w:rFonts w:ascii="Arial" w:eastAsia="Arial" w:hAnsi="Arial" w:cs="Arial"/>
         </w:rPr>
-        <w:t>Ternate</w:t>
-      </w:r>
-      <w:r>
-        <w:rPr>
-          <w:rFonts w:ascii="Arial" w:eastAsia="Arial" w:hAnsi="Arial" w:cs="Arial"/>
-        </w:rPr>
-        <w:t>.</w:t>
+        <w:t>Ternate.</w:t>
       </w:r>
     </w:p>
     <w:p>
@@ -1167,13 +1143,7 @@
               <w:rPr>
                 <w:rFonts w:ascii="Arial" w:eastAsia="Arial" w:hAnsi="Arial" w:cs="Arial"/>
               </w:rPr>
-              <w:t>${nomor</w:t>
-            </w:r>
-            <w:r>
-              <w:rPr>
-                <w:rFonts w:ascii="Arial" w:eastAsia="Arial" w:hAnsi="Arial" w:cs="Arial"/>
-              </w:rPr>
-              <w:t>}</w:t>
+              <w:t>${nomor}</w:t>
             </w:r>
           </w:p>
         </w:tc>
@@ -1195,6 +1165,30 @@
                 <w:rFonts w:ascii="Arial" w:eastAsia="Arial" w:hAnsi="Arial" w:cs="Arial"/>
               </w:rPr>
               <w:t>${anggotaTim}</w:t>
+            </w:r>
+            <w:r>
+              <w:rPr>
+                <w:rFonts w:ascii="Arial" w:eastAsia="Arial" w:hAnsi="Arial" w:cs="Arial"/>
+              </w:rPr>
+              <w:t xml:space="preserve"> / </w:t>
+            </w:r>
+            <w:r>
+              <w:rPr>
+                <w:rFonts w:ascii="Arial" w:eastAsia="Arial" w:hAnsi="Arial" w:cs="Arial"/>
+              </w:rPr>
+              <w:t>${</w:t>
+            </w:r>
+            <w:r>
+              <w:rPr>
+                <w:rFonts w:ascii="Arial" w:eastAsia="Arial" w:hAnsi="Arial" w:cs="Arial"/>
+              </w:rPr>
+              <w:t>NIP</w:t>
+            </w:r>
+            <w:r>
+              <w:rPr>
+                <w:rFonts w:ascii="Arial" w:eastAsia="Arial" w:hAnsi="Arial" w:cs="Arial"/>
+              </w:rPr>
+              <w:t>}</w:t>
             </w:r>
           </w:p>
         </w:tc>
@@ -1248,19 +1242,7 @@
         <w:rPr>
           <w:rFonts w:ascii="Arial" w:eastAsia="Arial" w:hAnsi="Arial"/>
         </w:rPr>
-        <w:t>Berdasarkan Peraturan Menteri Keuangan Nomor 173/PMK.06/2020 tentang Penilaian oleh</w:t>
-      </w:r>
-      <w:r>
-        <w:rPr>
-          <w:rFonts w:ascii="Arial" w:eastAsia="Arial" w:hAnsi="Arial"/>
-        </w:rPr>
-        <w:t xml:space="preserve"> </w:t>
-      </w:r>
-      <w:r>
-        <w:rPr>
-          <w:rFonts w:ascii="Arial" w:eastAsia="Arial" w:hAnsi="Arial"/>
-        </w:rPr>
-        <w:t>Penilai Pemerintah di Lingkungan DJKN, guna memberikan batasan dan lingkup penugasan/permohonan penilaian yang akan dilaksanakan, maka perlu kiranya penugasan ini dikukuhkan pula dalam sebuah naskah Surat Keputusan Kepala KPKNL Ternate.</w:t>
+        <w:t>Berdasarkan Peraturan Menteri Keuangan Nomor 173/PMK.06/2020 tentang Penilaian oleh Penilai Pemerintah di Lingkungan DJKN, guna memberikan batasan dan lingkup penugasan/permohonan penilaian yang akan dilaksanakan, maka perlu kiranya penugasan ini dikukuhkan pula dalam sebuah naskah Surat Keputusan Kepala KPKNL Ternate.</w:t>
       </w:r>
     </w:p>
     <w:p>
@@ -2560,6 +2542,7 @@
   <w:style w:type="character" w:default="1" w:styleId="DefaultParagraphFont">
     <w:name w:val="Default Paragraph Font"/>
     <w:uiPriority w:val="1"/>
+    <w:semiHidden/>
     <w:unhideWhenUsed/>
   </w:style>
   <w:style w:type="table" w:default="1" w:styleId="TableNormal">

</xml_diff>

<commit_message>
menyelesaikan Bagian Surat Persetujuan
</commit_message>
<xml_diff>
--- a/public/docxTemplate/PermohonanSK-STPenilai.docx
+++ b/public/docxTemplate/PermohonanSK-STPenilai.docx
@@ -757,7 +757,45 @@
         <w:rPr>
           <w:rFonts w:ascii="Arial" w:eastAsia="Arial" w:hAnsi="Arial" w:cs="Arial"/>
         </w:rPr>
-        <w:t>Sebagaimana Bapak maklum, Kepala Seksi PKN melalui nota dinasnya menyampaikan permintaan</w:t>
+        <w:t xml:space="preserve">Sebagaimana Bapak maklum, Kepala Seksi </w:t>
+      </w:r>
+      <w:r>
+        <w:rPr>
+          <w:rFonts w:ascii="Arial" w:eastAsia="Arial" w:hAnsi="Arial" w:cs="Arial"/>
+        </w:rPr>
+        <w:t>Pengelolaan</w:t>
+      </w:r>
+      <w:r>
+        <w:rPr>
+          <w:rFonts w:ascii="Arial" w:eastAsia="Arial" w:hAnsi="Arial" w:cs="Arial"/>
+          <w:spacing w:val="9"/>
+        </w:rPr>
+        <w:t xml:space="preserve"> </w:t>
+      </w:r>
+      <w:r>
+        <w:rPr>
+          <w:rFonts w:ascii="Arial" w:eastAsia="Arial" w:hAnsi="Arial" w:cs="Arial"/>
+        </w:rPr>
+        <w:t>Kekayaan</w:t>
+      </w:r>
+      <w:r>
+        <w:rPr>
+          <w:rFonts w:ascii="Arial" w:eastAsia="Arial" w:hAnsi="Arial" w:cs="Arial"/>
+          <w:spacing w:val="9"/>
+        </w:rPr>
+        <w:t xml:space="preserve"> </w:t>
+      </w:r>
+      <w:r>
+        <w:rPr>
+          <w:rFonts w:ascii="Arial" w:eastAsia="Arial" w:hAnsi="Arial" w:cs="Arial"/>
+        </w:rPr>
+        <w:t>Negara</w:t>
+      </w:r>
+      <w:r>
+        <w:rPr>
+          <w:rFonts w:ascii="Arial" w:eastAsia="Arial" w:hAnsi="Arial" w:cs="Arial"/>
+        </w:rPr>
+        <w:t xml:space="preserve"> melalui nota dinasnya menyampaikan permintaan</w:t>
       </w:r>
       <w:r>
         <w:rPr>
@@ -778,6 +816,13 @@
           <w:spacing w:val="1"/>
         </w:rPr>
         <w:t xml:space="preserve"> </w:t>
+      </w:r>
+      <w:r>
+        <w:rPr>
+          <w:rFonts w:ascii="Arial" w:eastAsia="Arial" w:hAnsi="Arial" w:cs="Arial"/>
+          <w:spacing w:val="1"/>
+        </w:rPr>
+        <w:t xml:space="preserve">Barang Milik Negara pada Satuan Kerja ${pemohon} </w:t>
       </w:r>
       <w:r>
         <w:rPr>

</xml_diff>